<commit_message>
GRAMATICAS EN CUP -NO INCLUYE ERRORES
</commit_message>
<xml_diff>
--- a/Compilador_Propio/MANUAL DE USUARIO PARA LENGUAJE BRAVA.docx
+++ b/Compilador_Propio/MANUAL DE USUARIO PARA LENGUAJE BRAVA.docx
@@ -294,14 +294,64 @@
       </w:r>
       <w:proofErr w:type="spellEnd"/>
       <w:r>
+        <w:t xml:space="preserve"> (</w:t>
+      </w:r>
+      <w:proofErr w:type="spellStart"/>
+      <w:r>
+        <w:t>Caracter</w:t>
+      </w:r>
+      <w:proofErr w:type="spellEnd"/>
+      <w:r>
+        <w:t>)</w:t>
+      </w:r>
+      <w:r>
+        <w:rPr>
+          <w:lang w:val="es-HN"/>
+        </w:rPr>
+        <w:t>:</w:t>
+      </w:r>
+      <w:r>
+        <w:rPr>
+          <w:lang w:val="es-HN"/>
+        </w:rPr>
         <w:t xml:space="preserve"> </w:t>
       </w:r>
-      <w:r>
-        <w:t>(</w:t>
-      </w:r>
-      <w:proofErr w:type="spellStart"/>
-      <w:r>
-        <w:t>Caracter</w:t>
+      <w:proofErr w:type="spellStart"/>
+      <w:r>
+        <w:rPr>
+          <w:lang w:val="es-HN"/>
+        </w:rPr>
+        <w:t>Char</w:t>
+      </w:r>
+      <w:proofErr w:type="spellEnd"/>
+      <w:r>
+        <w:rPr>
+          <w:lang w:val="es-HN"/>
+        </w:rPr>
+        <w:t xml:space="preserve"> S</w:t>
+      </w:r>
+    </w:p>
+    <w:p>
+      <w:pPr>
+        <w:ind w:firstLine="708"/>
+        <w:rPr>
+          <w:lang w:val="es-HN"/>
+        </w:rPr>
+      </w:pPr>
+      <w:r>
+        <w:t xml:space="preserve">Declaración de tipo </w:t>
+      </w:r>
+      <w:proofErr w:type="spellStart"/>
+      <w:r>
+        <w:t>Boolean</w:t>
+      </w:r>
+      <w:proofErr w:type="spellEnd"/>
+      <w:r>
+        <w:t xml:space="preserve"> (</w:t>
+      </w:r>
+      <w:proofErr w:type="spellStart"/>
+      <w:r>
+        <w:t>Boleano</w:t>
       </w:r>
       <w:proofErr w:type="spellEnd"/>
       <w:r>
@@ -324,68 +374,6 @@
         <w:rPr>
           <w:lang w:val="es-HN"/>
         </w:rPr>
-        <w:t>Char</w:t>
-      </w:r>
-      <w:proofErr w:type="spellEnd"/>
-      <w:r>
-        <w:rPr>
-          <w:lang w:val="es-HN"/>
-        </w:rPr>
-        <w:t xml:space="preserve"> </w:t>
-      </w:r>
-      <w:r>
-        <w:rPr>
-          <w:lang w:val="es-HN"/>
-        </w:rPr>
-        <w:t>S</w:t>
-      </w:r>
-    </w:p>
-    <w:p>
-      <w:pPr>
-        <w:ind w:firstLine="708"/>
-        <w:rPr>
-          <w:lang w:val="es-HN"/>
-        </w:rPr>
-      </w:pPr>
-      <w:r>
-        <w:t xml:space="preserve">Declaración de tipo </w:t>
-      </w:r>
-      <w:proofErr w:type="spellStart"/>
-      <w:r>
-        <w:t>Boolean</w:t>
-      </w:r>
-      <w:proofErr w:type="spellEnd"/>
-      <w:r>
-        <w:t xml:space="preserve"> </w:t>
-      </w:r>
-      <w:r>
-        <w:t>(</w:t>
-      </w:r>
-      <w:proofErr w:type="spellStart"/>
-      <w:r>
-        <w:t>Boleano</w:t>
-      </w:r>
-      <w:proofErr w:type="spellEnd"/>
-      <w:r>
-        <w:t>)</w:t>
-      </w:r>
-      <w:r>
-        <w:rPr>
-          <w:lang w:val="es-HN"/>
-        </w:rPr>
-        <w:t>:</w:t>
-      </w:r>
-      <w:r>
-        <w:rPr>
-          <w:lang w:val="es-HN"/>
-        </w:rPr>
-        <w:t xml:space="preserve"> </w:t>
-      </w:r>
-      <w:proofErr w:type="spellStart"/>
-      <w:r>
-        <w:rPr>
-          <w:lang w:val="es-HN"/>
-        </w:rPr>
         <w:t>Bool</w:t>
       </w:r>
       <w:proofErr w:type="spellEnd"/>
@@ -393,19 +381,7 @@
         <w:rPr>
           <w:lang w:val="es-HN"/>
         </w:rPr>
-        <w:t xml:space="preserve"> </w:t>
-      </w:r>
-      <w:r>
-        <w:rPr>
-          <w:lang w:val="es-HN"/>
-        </w:rPr>
-        <w:t>S</w:t>
-      </w:r>
-      <w:r>
-        <w:rPr>
-          <w:lang w:val="es-HN"/>
-        </w:rPr>
-        <w:t xml:space="preserve"> </w:t>
+        <w:t xml:space="preserve"> S </w:t>
       </w:r>
     </w:p>
     <w:p>
@@ -864,20 +840,28 @@
     <w:p>
       <w:pPr>
         <w:rPr>
-          <w:lang w:val="en-US"/>
-        </w:rPr>
-      </w:pPr>
+          <w:lang w:val="es-HN"/>
+        </w:rPr>
+      </w:pPr>
+      <w:proofErr w:type="spellStart"/>
       <w:proofErr w:type="gramStart"/>
       <w:r>
         <w:rPr>
-          <w:lang w:val="en-US"/>
-        </w:rPr>
-        <w:t>For(</w:t>
+          <w:lang w:val="es-HN"/>
+        </w:rPr>
+        <w:t>For</w:t>
+      </w:r>
+      <w:proofErr w:type="spellEnd"/>
+      <w:r>
+        <w:rPr>
+          <w:lang w:val="es-HN"/>
+        </w:rPr>
+        <w:t>(</w:t>
       </w:r>
       <w:proofErr w:type="gramEnd"/>
       <w:r>
         <w:rPr>
-          <w:lang w:val="en-US"/>
+          <w:lang w:val="es-HN"/>
         </w:rPr>
         <w:t>a::b){</w:t>
       </w:r>
@@ -886,25 +870,27 @@
       <w:pPr>
         <w:ind w:firstLine="708"/>
         <w:rPr>
-          <w:lang w:val="en-US"/>
-        </w:rPr>
-      </w:pPr>
-      <w:r>
-        <w:rPr>
-          <w:lang w:val="en-US"/>
+          <w:lang w:val="es-HN"/>
+        </w:rPr>
+      </w:pPr>
+      <w:proofErr w:type="spellStart"/>
+      <w:r>
+        <w:rPr>
+          <w:lang w:val="es-HN"/>
         </w:rPr>
         <w:t>statements</w:t>
       </w:r>
-    </w:p>
-    <w:p>
-      <w:pPr>
-        <w:rPr>
-          <w:lang w:val="en-US"/>
-        </w:rPr>
-      </w:pPr>
-      <w:r>
-        <w:rPr>
-          <w:lang w:val="en-US"/>
+      <w:proofErr w:type="spellEnd"/>
+    </w:p>
+    <w:p>
+      <w:pPr>
+        <w:rPr>
+          <w:lang w:val="es-HN"/>
+        </w:rPr>
+      </w:pPr>
+      <w:r>
+        <w:rPr>
+          <w:lang w:val="es-HN"/>
         </w:rPr>
         <w:t>}</w:t>
       </w:r>
@@ -1276,26 +1262,18 @@
     <w:p>
       <w:pPr>
         <w:rPr>
+          <w:lang w:val="es-HN"/>
+        </w:rPr>
+      </w:pPr>
+      <w:r>
+        <w:rPr>
           <w:lang w:val="en-US"/>
         </w:rPr>
-      </w:pPr>
-      <w:r>
-        <w:rPr>
-          <w:lang w:val="en-US"/>
-        </w:rPr>
-        <w:t xml:space="preserve">Main </w:t>
-      </w:r>
-      <w:proofErr w:type="gramStart"/>
-      <w:r>
-        <w:rPr>
-          <w:lang w:val="en-US"/>
-        </w:rPr>
-        <w:t>(){</w:t>
-      </w:r>
-      <w:proofErr w:type="gramEnd"/>
-      <w:r>
-        <w:rPr>
-          <w:lang w:val="en-US"/>
+        <w:t>Main {</w:t>
+      </w:r>
+      <w:r>
+        <w:rPr>
+          <w:lang w:val="es-HN"/>
         </w:rPr>
         <w:tab/>
       </w:r>
@@ -1303,54 +1281,66 @@
     <w:p>
       <w:pPr>
         <w:rPr>
-          <w:lang w:val="en-US"/>
-        </w:rPr>
-      </w:pPr>
-      <w:r>
-        <w:rPr>
-          <w:lang w:val="en-US"/>
+          <w:lang w:val="es-HN"/>
+        </w:rPr>
+      </w:pPr>
+      <w:r>
+        <w:rPr>
+          <w:lang w:val="es-HN"/>
         </w:rPr>
         <w:tab/>
-        <w:t xml:space="preserve">Int </w:t>
-      </w:r>
-      <w:proofErr w:type="spellStart"/>
-      <w:r>
-        <w:rPr>
-          <w:lang w:val="en-US"/>
-        </w:rPr>
-        <w:t>numero</w:t>
-      </w:r>
-      <w:proofErr w:type="spellEnd"/>
-      <w:r>
-        <w:rPr>
-          <w:lang w:val="en-US"/>
-        </w:rPr>
-        <w:t xml:space="preserve"> &lt;--4</w:t>
-      </w:r>
-    </w:p>
-    <w:p>
-      <w:pPr>
-        <w:rPr>
-          <w:lang w:val="en-US"/>
-        </w:rPr>
-      </w:pPr>
-      <w:r>
-        <w:rPr>
-          <w:lang w:val="en-US"/>
+      </w:r>
+      <w:proofErr w:type="spellStart"/>
+      <w:r>
+        <w:rPr>
+          <w:lang w:val="es-HN"/>
+        </w:rPr>
+        <w:t>Int</w:t>
+      </w:r>
+      <w:proofErr w:type="spellEnd"/>
+      <w:r>
+        <w:rPr>
+          <w:lang w:val="es-HN"/>
+        </w:rPr>
+        <w:t xml:space="preserve"> numero &lt;--4</w:t>
+      </w:r>
+    </w:p>
+    <w:p>
+      <w:pPr>
+        <w:rPr>
+          <w:lang w:val="es-HN"/>
+        </w:rPr>
+      </w:pPr>
+      <w:r>
+        <w:rPr>
+          <w:lang w:val="es-HN"/>
         </w:rPr>
         <w:tab/>
-        <w:t>Int numero1 &lt;--7</w:t>
-      </w:r>
-    </w:p>
-    <w:p>
-      <w:pPr>
-        <w:rPr>
-          <w:lang w:val="es-HN"/>
-        </w:rPr>
-      </w:pPr>
-      <w:r>
-        <w:rPr>
-          <w:lang w:val="en-US"/>
+      </w:r>
+      <w:proofErr w:type="spellStart"/>
+      <w:r>
+        <w:rPr>
+          <w:lang w:val="es-HN"/>
+        </w:rPr>
+        <w:t>Int</w:t>
+      </w:r>
+      <w:proofErr w:type="spellEnd"/>
+      <w:r>
+        <w:rPr>
+          <w:lang w:val="es-HN"/>
+        </w:rPr>
+        <w:t xml:space="preserve"> numero1 &lt;--7</w:t>
+      </w:r>
+    </w:p>
+    <w:p>
+      <w:pPr>
+        <w:rPr>
+          <w:lang w:val="es-HN"/>
+        </w:rPr>
+      </w:pPr>
+      <w:r>
+        <w:rPr>
+          <w:lang w:val="es-HN"/>
         </w:rPr>
         <w:tab/>
       </w:r>
@@ -2035,6 +2025,7 @@
   <w:style w:type="character" w:default="1" w:styleId="Fuentedeprrafopredeter">
     <w:name w:val="Default Paragraph Font"/>
     <w:uiPriority w:val="1"/>
+    <w:semiHidden/>
     <w:unhideWhenUsed/>
   </w:style>
   <w:style w:type="table" w:default="1" w:styleId="Tablanormal">

</xml_diff>

<commit_message>
MANUAL DE USUARIO FINALIZADO
</commit_message>
<xml_diff>
--- a/Compilador_Propio/MANUAL DE USUARIO PARA LENGUAJE BRAVA.docx
+++ b/Compilador_Propio/MANUAL DE USUARIO PARA LENGUAJE BRAVA.docx
@@ -10,8 +10,576 @@
       </w:pPr>
       <w:r>
         <w:rPr>
-          <w:lang w:val="es-HN"/>
-        </w:rPr>
+          <w:noProof/>
+          <w:lang w:val="es-HN"/>
+        </w:rPr>
+        <w:drawing>
+          <wp:anchor distT="0" distB="0" distL="114300" distR="114300" simplePos="0" relativeHeight="251657216" behindDoc="0" locked="0" layoutInCell="1" allowOverlap="1" wp14:anchorId="70E9F690" wp14:editId="56C4D353">
+            <wp:simplePos x="1082040" y="899160"/>
+            <wp:positionH relativeFrom="margin">
+              <wp:align>center</wp:align>
+            </wp:positionH>
+            <wp:positionV relativeFrom="margin">
+              <wp:align>top</wp:align>
+            </wp:positionV>
+            <wp:extent cx="3333750" cy="781050"/>
+            <wp:effectExtent l="0" t="0" r="0" b="0"/>
+            <wp:wrapSquare wrapText="bothSides"/>
+            <wp:docPr id="3" name="Imagen 3"/>
+            <wp:cNvGraphicFramePr>
+              <a:graphicFrameLocks xmlns:a="http://schemas.openxmlformats.org/drawingml/2006/main" noChangeAspect="1"/>
+            </wp:cNvGraphicFramePr>
+            <a:graphic xmlns:a="http://schemas.openxmlformats.org/drawingml/2006/main">
+              <a:graphicData uri="http://schemas.openxmlformats.org/drawingml/2006/picture">
+                <pic:pic xmlns:pic="http://schemas.openxmlformats.org/drawingml/2006/picture">
+                  <pic:nvPicPr>
+                    <pic:cNvPr id="0" name="Picture 2"/>
+                    <pic:cNvPicPr>
+                      <a:picLocks noChangeAspect="1" noChangeArrowheads="1"/>
+                    </pic:cNvPicPr>
+                  </pic:nvPicPr>
+                  <pic:blipFill>
+                    <a:blip r:embed="rId6">
+                      <a:duotone>
+                        <a:prstClr val="black"/>
+                        <a:schemeClr val="tx2">
+                          <a:tint val="45000"/>
+                          <a:satMod val="400000"/>
+                        </a:schemeClr>
+                      </a:duotone>
+                      <a:extLst>
+                        <a:ext uri="{28A0092B-C50C-407E-A947-70E740481C1C}">
+                          <a14:useLocalDpi xmlns:a14="http://schemas.microsoft.com/office/drawing/2010/main" val="0"/>
+                        </a:ext>
+                      </a:extLst>
+                    </a:blip>
+                    <a:srcRect/>
+                    <a:stretch>
+                      <a:fillRect/>
+                    </a:stretch>
+                  </pic:blipFill>
+                  <pic:spPr bwMode="auto">
+                    <a:xfrm>
+                      <a:off x="0" y="0"/>
+                      <a:ext cx="3333750" cy="781050"/>
+                    </a:xfrm>
+                    <a:prstGeom prst="rect">
+                      <a:avLst/>
+                    </a:prstGeom>
+                    <a:noFill/>
+                  </pic:spPr>
+                </pic:pic>
+              </a:graphicData>
+            </a:graphic>
+          </wp:anchor>
+        </w:drawing>
+      </w:r>
+    </w:p>
+    <w:p>
+      <w:pPr>
+        <w:rPr>
+          <w:lang w:val="es-HN"/>
+        </w:rPr>
+      </w:pPr>
+    </w:p>
+    <w:p>
+      <w:pPr>
+        <w:rPr>
+          <w:lang w:val="es-HN"/>
+        </w:rPr>
+      </w:pPr>
+    </w:p>
+    <w:p>
+      <w:pPr>
+        <w:rPr>
+          <w:lang w:val="es-HN"/>
+        </w:rPr>
+      </w:pPr>
+    </w:p>
+    <w:p>
+      <w:pPr>
+        <w:jc w:val="center"/>
+        <w:rPr>
+          <w:rFonts w:ascii="Calibri" w:eastAsia="Calibri" w:hAnsi="Calibri"/>
+          <w:b/>
+          <w:bCs/>
+          <w:sz w:val="28"/>
+          <w:szCs w:val="28"/>
+          <w:lang w:val="es-HN"/>
+        </w:rPr>
+      </w:pPr>
+      <w:r>
+        <w:rPr>
+          <w:rFonts w:ascii="Calibri" w:eastAsia="Calibri" w:hAnsi="Calibri"/>
+          <w:b/>
+          <w:bCs/>
+          <w:sz w:val="28"/>
+          <w:szCs w:val="28"/>
+          <w:lang w:val="es-HN"/>
+        </w:rPr>
+        <w:t>MANUAL DE USUARIO</w:t>
+      </w:r>
+    </w:p>
+    <w:p>
+      <w:pPr>
+        <w:jc w:val="center"/>
+        <w:rPr>
+          <w:rFonts w:ascii="Calibri" w:eastAsia="Calibri" w:hAnsi="Calibri"/>
+          <w:b/>
+          <w:bCs/>
+          <w:sz w:val="28"/>
+          <w:szCs w:val="28"/>
+          <w:lang w:val="es-HN"/>
+        </w:rPr>
+      </w:pPr>
+      <w:r>
+        <w:rPr>
+          <w:rFonts w:ascii="Calibri" w:eastAsia="Calibri" w:hAnsi="Calibri"/>
+          <w:b/>
+          <w:bCs/>
+          <w:sz w:val="28"/>
+          <w:szCs w:val="28"/>
+          <w:lang w:val="es-HN"/>
+        </w:rPr>
+        <w:t xml:space="preserve">COMPILADORES I </w:t>
+      </w:r>
+      <w:r>
+        <w:rPr>
+          <w:rFonts w:ascii="Calibri" w:eastAsia="Calibri" w:hAnsi="Calibri"/>
+          <w:b/>
+          <w:bCs/>
+          <w:sz w:val="28"/>
+          <w:szCs w:val="28"/>
+          <w:lang w:val="es-HN"/>
+        </w:rPr>
+        <w:t>(</w:t>
+      </w:r>
+      <w:r>
+        <w:rPr>
+          <w:rFonts w:ascii="Calibri" w:eastAsia="Calibri" w:hAnsi="Calibri"/>
+          <w:b/>
+          <w:bCs/>
+          <w:sz w:val="28"/>
+          <w:szCs w:val="28"/>
+          <w:lang w:val="es-HN"/>
+        </w:rPr>
+        <w:t>CCC501</w:t>
+      </w:r>
+      <w:r>
+        <w:rPr>
+          <w:rFonts w:ascii="Calibri" w:eastAsia="Calibri" w:hAnsi="Calibri"/>
+          <w:b/>
+          <w:bCs/>
+          <w:sz w:val="28"/>
+          <w:szCs w:val="28"/>
+          <w:lang w:val="es-HN"/>
+        </w:rPr>
+        <w:t>)</w:t>
+      </w:r>
+    </w:p>
+    <w:p>
+      <w:pPr>
+        <w:jc w:val="center"/>
+        <w:rPr>
+          <w:rFonts w:ascii="Calibri" w:eastAsia="Calibri" w:hAnsi="Calibri"/>
+          <w:sz w:val="28"/>
+          <w:szCs w:val="28"/>
+          <w:lang w:val="es-HN"/>
+        </w:rPr>
+      </w:pPr>
+    </w:p>
+    <w:p>
+      <w:pPr>
+        <w:jc w:val="center"/>
+        <w:rPr>
+          <w:rFonts w:ascii="Calibri" w:eastAsia="Calibri" w:hAnsi="Calibri"/>
+          <w:sz w:val="28"/>
+          <w:szCs w:val="28"/>
+          <w:lang w:val="es-HN"/>
+        </w:rPr>
+      </w:pPr>
+    </w:p>
+    <w:p>
+      <w:pPr>
+        <w:jc w:val="center"/>
+        <w:rPr>
+          <w:rFonts w:ascii="Calibri" w:eastAsia="Calibri" w:hAnsi="Calibri"/>
+          <w:sz w:val="28"/>
+          <w:szCs w:val="28"/>
+          <w:lang w:val="es-HN"/>
+        </w:rPr>
+      </w:pPr>
+    </w:p>
+    <w:p>
+      <w:pPr>
+        <w:jc w:val="center"/>
+        <w:rPr>
+          <w:rFonts w:ascii="Calibri" w:eastAsia="Calibri" w:hAnsi="Calibri"/>
+          <w:b/>
+          <w:bCs/>
+          <w:sz w:val="28"/>
+          <w:szCs w:val="28"/>
+          <w:lang w:val="es-HN"/>
+        </w:rPr>
+      </w:pPr>
+      <w:r>
+        <w:rPr>
+          <w:rFonts w:ascii="Calibri" w:eastAsia="Calibri" w:hAnsi="Calibri"/>
+          <w:b/>
+          <w:bCs/>
+          <w:sz w:val="28"/>
+          <w:szCs w:val="28"/>
+          <w:lang w:val="es-HN"/>
+        </w:rPr>
+        <w:t>ESTUDIANTE:</w:t>
+      </w:r>
+    </w:p>
+    <w:p>
+      <w:pPr>
+        <w:jc w:val="center"/>
+        <w:rPr>
+          <w:rFonts w:ascii="Calibri" w:eastAsia="Calibri" w:hAnsi="Calibri"/>
+          <w:sz w:val="28"/>
+          <w:szCs w:val="28"/>
+          <w:lang w:val="es-HN"/>
+        </w:rPr>
+      </w:pPr>
+      <w:r>
+        <w:rPr>
+          <w:rFonts w:ascii="Calibri" w:eastAsia="Calibri" w:hAnsi="Calibri"/>
+          <w:sz w:val="28"/>
+          <w:szCs w:val="28"/>
+          <w:lang w:val="es-HN"/>
+        </w:rPr>
+        <w:t xml:space="preserve">Braulio </w:t>
+      </w:r>
+      <w:proofErr w:type="spellStart"/>
+      <w:r>
+        <w:rPr>
+          <w:rFonts w:ascii="Calibri" w:eastAsia="Calibri" w:hAnsi="Calibri"/>
+          <w:sz w:val="28"/>
+          <w:szCs w:val="28"/>
+          <w:lang w:val="es-HN"/>
+        </w:rPr>
+        <w:t>Cálix</w:t>
+      </w:r>
+      <w:proofErr w:type="spellEnd"/>
+      <w:r>
+        <w:rPr>
+          <w:rFonts w:ascii="Calibri" w:eastAsia="Calibri" w:hAnsi="Calibri"/>
+          <w:sz w:val="28"/>
+          <w:szCs w:val="28"/>
+          <w:lang w:val="es-HN"/>
+        </w:rPr>
+        <w:t xml:space="preserve"> Montesinos – 11711133</w:t>
+      </w:r>
+    </w:p>
+    <w:p>
+      <w:pPr>
+        <w:jc w:val="center"/>
+        <w:rPr>
+          <w:rFonts w:ascii="Calibri" w:eastAsia="Calibri" w:hAnsi="Calibri"/>
+          <w:sz w:val="28"/>
+          <w:szCs w:val="28"/>
+          <w:lang w:val="es-HN"/>
+        </w:rPr>
+      </w:pPr>
+    </w:p>
+    <w:p>
+      <w:pPr>
+        <w:jc w:val="center"/>
+        <w:rPr>
+          <w:rFonts w:ascii="Calibri" w:eastAsia="Calibri" w:hAnsi="Calibri"/>
+          <w:sz w:val="28"/>
+          <w:szCs w:val="28"/>
+          <w:lang w:val="es-HN"/>
+        </w:rPr>
+      </w:pPr>
+    </w:p>
+    <w:p>
+      <w:pPr>
+        <w:jc w:val="center"/>
+        <w:rPr>
+          <w:rFonts w:ascii="Calibri" w:eastAsia="Calibri" w:hAnsi="Calibri"/>
+          <w:b/>
+          <w:bCs/>
+          <w:sz w:val="28"/>
+          <w:szCs w:val="28"/>
+          <w:lang w:val="es-HN"/>
+        </w:rPr>
+      </w:pPr>
+      <w:r>
+        <w:rPr>
+          <w:rFonts w:ascii="Calibri" w:eastAsia="Calibri" w:hAnsi="Calibri"/>
+          <w:b/>
+          <w:bCs/>
+          <w:sz w:val="28"/>
+          <w:szCs w:val="28"/>
+          <w:lang w:val="es-HN"/>
+        </w:rPr>
+        <w:t>CATEDRÁTICO:</w:t>
+      </w:r>
+    </w:p>
+    <w:p>
+      <w:pPr>
+        <w:jc w:val="center"/>
+        <w:rPr>
+          <w:rFonts w:ascii="Calibri" w:eastAsia="Calibri" w:hAnsi="Calibri"/>
+          <w:sz w:val="28"/>
+          <w:szCs w:val="28"/>
+          <w:lang w:val="es-HN"/>
+        </w:rPr>
+      </w:pPr>
+      <w:r>
+        <w:rPr>
+          <w:rFonts w:ascii="Calibri" w:eastAsia="Calibri" w:hAnsi="Calibri"/>
+          <w:sz w:val="28"/>
+          <w:szCs w:val="28"/>
+          <w:lang w:val="es-HN"/>
+        </w:rPr>
+        <w:t>Ing.</w:t>
+      </w:r>
+      <w:r>
+        <w:rPr>
+          <w:rFonts w:ascii="Calibri" w:eastAsia="Calibri" w:hAnsi="Calibri"/>
+          <w:sz w:val="28"/>
+          <w:szCs w:val="28"/>
+          <w:lang w:val="es-HN"/>
+        </w:rPr>
+        <w:t xml:space="preserve"> </w:t>
+      </w:r>
+      <w:r>
+        <w:rPr>
+          <w:rFonts w:ascii="Calibri" w:eastAsia="Calibri" w:hAnsi="Calibri"/>
+          <w:sz w:val="28"/>
+          <w:szCs w:val="28"/>
+          <w:lang w:val="es-HN"/>
+        </w:rPr>
+        <w:t xml:space="preserve">Carlos Enrique Vallejo </w:t>
+      </w:r>
+      <w:proofErr w:type="spellStart"/>
+      <w:r>
+        <w:rPr>
+          <w:rFonts w:ascii="Calibri" w:eastAsia="Calibri" w:hAnsi="Calibri"/>
+          <w:sz w:val="28"/>
+          <w:szCs w:val="28"/>
+          <w:lang w:val="es-HN"/>
+        </w:rPr>
+        <w:t>Mej</w:t>
+      </w:r>
+      <w:r>
+        <w:rPr>
+          <w:rFonts w:ascii="Calibri" w:eastAsia="Calibri" w:hAnsi="Calibri"/>
+          <w:sz w:val="28"/>
+          <w:szCs w:val="28"/>
+        </w:rPr>
+        <w:t>ía</w:t>
+      </w:r>
+      <w:proofErr w:type="spellEnd"/>
+    </w:p>
+    <w:p>
+      <w:pPr>
+        <w:jc w:val="center"/>
+        <w:rPr>
+          <w:rFonts w:ascii="Calibri" w:eastAsia="Calibri" w:hAnsi="Calibri"/>
+          <w:sz w:val="28"/>
+          <w:szCs w:val="28"/>
+          <w:lang w:val="es-HN"/>
+        </w:rPr>
+      </w:pPr>
+    </w:p>
+    <w:p>
+      <w:pPr>
+        <w:jc w:val="center"/>
+        <w:rPr>
+          <w:rFonts w:ascii="Calibri" w:eastAsia="Calibri" w:hAnsi="Calibri"/>
+          <w:sz w:val="28"/>
+          <w:szCs w:val="28"/>
+          <w:lang w:val="es-HN"/>
+        </w:rPr>
+      </w:pPr>
+    </w:p>
+    <w:p>
+      <w:pPr>
+        <w:jc w:val="center"/>
+        <w:rPr>
+          <w:rFonts w:ascii="Calibri" w:eastAsia="Calibri" w:hAnsi="Calibri"/>
+          <w:b/>
+          <w:bCs/>
+          <w:sz w:val="28"/>
+          <w:szCs w:val="28"/>
+          <w:lang w:val="es-HN"/>
+        </w:rPr>
+      </w:pPr>
+      <w:r>
+        <w:rPr>
+          <w:rFonts w:ascii="Calibri" w:eastAsia="Calibri" w:hAnsi="Calibri"/>
+          <w:b/>
+          <w:bCs/>
+          <w:sz w:val="28"/>
+          <w:szCs w:val="28"/>
+          <w:lang w:val="es-HN"/>
+        </w:rPr>
+        <w:t>FECHA:</w:t>
+      </w:r>
+    </w:p>
+    <w:p>
+      <w:pPr>
+        <w:jc w:val="center"/>
+        <w:rPr>
+          <w:rFonts w:ascii="Calibri" w:eastAsia="Calibri" w:hAnsi="Calibri"/>
+          <w:sz w:val="28"/>
+          <w:szCs w:val="28"/>
+          <w:lang w:val="es-HN"/>
+        </w:rPr>
+      </w:pPr>
+      <w:r>
+        <w:rPr>
+          <w:rFonts w:ascii="Calibri" w:eastAsia="Calibri" w:hAnsi="Calibri"/>
+          <w:sz w:val="28"/>
+          <w:szCs w:val="28"/>
+          <w:lang w:val="es-HN"/>
+        </w:rPr>
+        <w:t xml:space="preserve"> </w:t>
+      </w:r>
+      <w:r>
+        <w:rPr>
+          <w:rFonts w:ascii="Calibri" w:eastAsia="Calibri" w:hAnsi="Calibri"/>
+          <w:sz w:val="28"/>
+          <w:szCs w:val="28"/>
+          <w:lang w:val="es-HN"/>
+        </w:rPr>
+        <w:t xml:space="preserve">Martes </w:t>
+      </w:r>
+      <w:r>
+        <w:rPr>
+          <w:rFonts w:ascii="Calibri" w:eastAsia="Calibri" w:hAnsi="Calibri"/>
+          <w:sz w:val="28"/>
+          <w:szCs w:val="28"/>
+          <w:lang w:val="es-HN"/>
+        </w:rPr>
+        <w:t>2</w:t>
+      </w:r>
+      <w:r>
+        <w:rPr>
+          <w:rFonts w:ascii="Calibri" w:eastAsia="Calibri" w:hAnsi="Calibri"/>
+          <w:sz w:val="28"/>
+          <w:szCs w:val="28"/>
+          <w:lang w:val="es-HN"/>
+        </w:rPr>
+        <w:t>9</w:t>
+      </w:r>
+      <w:r>
+        <w:rPr>
+          <w:rFonts w:ascii="Calibri" w:eastAsia="Calibri" w:hAnsi="Calibri"/>
+          <w:sz w:val="28"/>
+          <w:szCs w:val="28"/>
+          <w:lang w:val="es-HN"/>
+        </w:rPr>
+        <w:t xml:space="preserve"> de </w:t>
+      </w:r>
+      <w:r>
+        <w:rPr>
+          <w:rFonts w:ascii="Calibri" w:eastAsia="Calibri" w:hAnsi="Calibri"/>
+          <w:sz w:val="28"/>
+          <w:szCs w:val="28"/>
+          <w:lang w:val="es-HN"/>
+        </w:rPr>
+        <w:t xml:space="preserve">marzo </w:t>
+      </w:r>
+      <w:r>
+        <w:rPr>
+          <w:rFonts w:ascii="Calibri" w:eastAsia="Calibri" w:hAnsi="Calibri"/>
+          <w:sz w:val="28"/>
+          <w:szCs w:val="28"/>
+          <w:lang w:val="es-HN"/>
+        </w:rPr>
+        <w:t>del</w:t>
+      </w:r>
+      <w:r>
+        <w:rPr>
+          <w:rFonts w:ascii="Calibri" w:eastAsia="Calibri" w:hAnsi="Calibri"/>
+          <w:sz w:val="28"/>
+          <w:szCs w:val="28"/>
+          <w:lang w:val="es-HN"/>
+        </w:rPr>
+        <w:t xml:space="preserve"> 2022</w:t>
+      </w:r>
+    </w:p>
+    <w:p>
+      <w:pPr>
+        <w:rPr>
+          <w:lang w:val="es-HN"/>
+        </w:rPr>
+      </w:pPr>
+    </w:p>
+    <w:p>
+      <w:pPr>
+        <w:rPr>
+          <w:lang w:val="es-HN"/>
+        </w:rPr>
+      </w:pPr>
+    </w:p>
+    <w:p>
+      <w:pPr>
+        <w:rPr>
+          <w:lang w:val="es-HN"/>
+        </w:rPr>
+      </w:pPr>
+    </w:p>
+    <w:p>
+      <w:pPr>
+        <w:rPr>
+          <w:lang w:val="es-HN"/>
+        </w:rPr>
+      </w:pPr>
+    </w:p>
+    <w:p>
+      <w:pPr>
+        <w:rPr>
+          <w:lang w:val="es-HN"/>
+        </w:rPr>
+      </w:pPr>
+    </w:p>
+    <w:p>
+      <w:pPr>
+        <w:rPr>
+          <w:lang w:val="es-HN"/>
+        </w:rPr>
+      </w:pPr>
+    </w:p>
+    <w:p>
+      <w:pPr>
+        <w:rPr>
+          <w:lang w:val="es-HN"/>
+        </w:rPr>
+      </w:pPr>
+    </w:p>
+    <w:p>
+      <w:pPr>
+        <w:rPr>
+          <w:lang w:val="es-HN"/>
+        </w:rPr>
+      </w:pPr>
+    </w:p>
+    <w:p>
+      <w:pPr>
+        <w:rPr>
+          <w:lang w:val="es-HN"/>
+        </w:rPr>
+      </w:pPr>
+    </w:p>
+    <w:p>
+      <w:pPr>
+        <w:rPr>
+          <w:lang w:val="es-HN"/>
+        </w:rPr>
+      </w:pPr>
+      <w:r>
+        <w:rPr>
+          <w:lang w:val="es-HN"/>
+        </w:rPr>
+        <w:lastRenderedPageBreak/>
         <w:t>MANUAL DE USUARIO PARA LENGUAJE B</w:t>
       </w:r>
       <w:r>
@@ -524,16 +1092,8 @@
         <w:rPr>
           <w:lang w:val="es-HN"/>
         </w:rPr>
-        <w:t>x</w:t>
-      </w:r>
-      <w:proofErr w:type="gramStart"/>
-      <w:r>
-        <w:rPr>
-          <w:lang w:val="es-HN"/>
-        </w:rPr>
-        <w:t>=?a</w:t>
-      </w:r>
-      <w:proofErr w:type="gramEnd"/>
+        <w:t>x=a</w:t>
+      </w:r>
     </w:p>
     <w:p>
       <w:pPr>
@@ -1118,20 +1678,6 @@
     </w:p>
     <w:p>
       <w:pPr>
-        <w:rPr>
-          <w:lang w:val="es-HN"/>
-        </w:rPr>
-      </w:pPr>
-    </w:p>
-    <w:p>
-      <w:pPr>
-        <w:rPr>
-          <w:lang w:val="es-HN"/>
-        </w:rPr>
-      </w:pPr>
-    </w:p>
-    <w:p>
-      <w:pPr>
         <w:pStyle w:val="Prrafodelista"/>
         <w:numPr>
           <w:ilvl w:val="0"/>
@@ -1145,7 +1691,217 @@
         <w:rPr>
           <w:lang w:val="es-HN"/>
         </w:rPr>
+        <w:t>Los llamados de función son de la siguiente manera</w:t>
+      </w:r>
+    </w:p>
+    <w:p>
+      <w:pPr>
+        <w:rPr>
+          <w:lang w:val="es-HN"/>
+        </w:rPr>
+      </w:pPr>
+      <w:proofErr w:type="spellStart"/>
+      <w:r>
+        <w:rPr>
+          <w:lang w:val="es-HN"/>
+        </w:rPr>
+        <w:t>Nombremetodo</w:t>
+      </w:r>
+      <w:proofErr w:type="spellEnd"/>
+      <w:r>
+        <w:rPr>
+          <w:lang w:val="es-HN"/>
+        </w:rPr>
+        <w:t xml:space="preserve"> (lista argumentos)</w:t>
+      </w:r>
+    </w:p>
+    <w:p>
+      <w:pPr>
+        <w:pStyle w:val="Prrafodelista"/>
+        <w:numPr>
+          <w:ilvl w:val="0"/>
+          <w:numId w:val="1"/>
+        </w:numPr>
+        <w:rPr>
+          <w:lang w:val="es-HN"/>
+        </w:rPr>
+      </w:pPr>
+      <w:r>
+        <w:rPr>
+          <w:lang w:val="es-HN"/>
+        </w:rPr>
         <w:lastRenderedPageBreak/>
+        <w:t xml:space="preserve">El programa permite el llamado de funciones dentro de otras funciones, lo cual permite recursividad, se </w:t>
+      </w:r>
+      <w:proofErr w:type="gramStart"/>
+      <w:r>
+        <w:rPr>
+          <w:lang w:val="es-HN"/>
+        </w:rPr>
+        <w:t>ilustrara</w:t>
+      </w:r>
+      <w:proofErr w:type="gramEnd"/>
+      <w:r>
+        <w:rPr>
+          <w:lang w:val="es-HN"/>
+        </w:rPr>
+        <w:t xml:space="preserve"> con un ejemplo: </w:t>
+      </w:r>
+    </w:p>
+    <w:p>
+      <w:pPr>
+        <w:rPr>
+          <w:lang w:val="en-US"/>
+        </w:rPr>
+      </w:pPr>
+      <w:r>
+        <w:rPr>
+          <w:lang w:val="en-US"/>
+        </w:rPr>
+        <w:t xml:space="preserve">Fun </w:t>
+      </w:r>
+      <w:proofErr w:type="spellStart"/>
+      <w:r>
+        <w:rPr>
+          <w:lang w:val="en-US"/>
+        </w:rPr>
+        <w:t>Vd</w:t>
+      </w:r>
+      <w:proofErr w:type="spellEnd"/>
+      <w:r>
+        <w:rPr>
+          <w:lang w:val="en-US"/>
+        </w:rPr>
+        <w:t xml:space="preserve"> </w:t>
+      </w:r>
+      <w:proofErr w:type="spellStart"/>
+      <w:proofErr w:type="gramStart"/>
+      <w:r>
+        <w:rPr>
+          <w:lang w:val="en-US"/>
+        </w:rPr>
+        <w:t>suma</w:t>
+      </w:r>
+      <w:proofErr w:type="spellEnd"/>
+      <w:r>
+        <w:rPr>
+          <w:lang w:val="en-US"/>
+        </w:rPr>
+        <w:t>(</w:t>
+      </w:r>
+      <w:proofErr w:type="gramEnd"/>
+      <w:r>
+        <w:rPr>
+          <w:lang w:val="en-US"/>
+        </w:rPr>
+        <w:t xml:space="preserve">Int </w:t>
+      </w:r>
+      <w:proofErr w:type="spellStart"/>
+      <w:r>
+        <w:rPr>
+          <w:lang w:val="en-US"/>
+        </w:rPr>
+        <w:t>a,Intb</w:t>
+      </w:r>
+      <w:proofErr w:type="spellEnd"/>
+      <w:r>
+        <w:rPr>
+          <w:lang w:val="en-US"/>
+        </w:rPr>
+        <w:t>){</w:t>
+      </w:r>
+    </w:p>
+    <w:p>
+      <w:pPr>
+        <w:rPr>
+          <w:lang w:val="en-US"/>
+        </w:rPr>
+      </w:pPr>
+      <w:r>
+        <w:rPr>
+          <w:lang w:val="en-US"/>
+        </w:rPr>
+        <w:t>S</w:t>
+      </w:r>
+      <w:r>
+        <w:rPr>
+          <w:lang w:val="en-US"/>
+        </w:rPr>
+        <w:t>TATEMENTS</w:t>
+      </w:r>
+    </w:p>
+    <w:p>
+      <w:pPr>
+        <w:rPr>
+          <w:lang w:val="en-US"/>
+        </w:rPr>
+      </w:pPr>
+      <w:proofErr w:type="spellStart"/>
+      <w:r>
+        <w:rPr>
+          <w:lang w:val="en-US"/>
+        </w:rPr>
+        <w:t>suma</w:t>
+      </w:r>
+      <w:proofErr w:type="spellEnd"/>
+      <w:r>
+        <w:rPr>
+          <w:lang w:val="en-US"/>
+        </w:rPr>
+        <w:t>(</w:t>
+      </w:r>
+      <w:proofErr w:type="spellStart"/>
+      <w:proofErr w:type="gramStart"/>
+      <w:r>
+        <w:rPr>
+          <w:lang w:val="en-US"/>
+        </w:rPr>
+        <w:t>a,b</w:t>
+      </w:r>
+      <w:proofErr w:type="spellEnd"/>
+      <w:proofErr w:type="gramEnd"/>
+      <w:r>
+        <w:rPr>
+          <w:lang w:val="en-US"/>
+        </w:rPr>
+        <w:t>)</w:t>
+      </w:r>
+    </w:p>
+    <w:p>
+      <w:pPr>
+        <w:rPr>
+          <w:lang w:val="es-HN"/>
+        </w:rPr>
+      </w:pPr>
+      <w:r>
+        <w:rPr>
+          <w:lang w:val="es-HN"/>
+        </w:rPr>
+        <w:t>}</w:t>
+      </w:r>
+    </w:p>
+    <w:p>
+      <w:pPr>
+        <w:rPr>
+          <w:lang w:val="es-HN"/>
+        </w:rPr>
+      </w:pPr>
+    </w:p>
+    <w:p>
+      <w:pPr>
+        <w:pStyle w:val="Prrafodelista"/>
+        <w:numPr>
+          <w:ilvl w:val="0"/>
+          <w:numId w:val="1"/>
+        </w:numPr>
+        <w:rPr>
+          <w:lang w:val="es-HN"/>
+        </w:rPr>
+      </w:pPr>
+      <w:r>
+        <w:rPr>
+          <w:lang w:val="es-HN"/>
+        </w:rPr>
         <w:t>La impresión de pantalla es la siguiente:</w:t>
       </w:r>
     </w:p>
@@ -1225,13 +1981,6 @@
           <w:lang w:val="es-HN"/>
         </w:rPr>
       </w:pPr>
-    </w:p>
-    <w:p>
-      <w:pPr>
-        <w:rPr>
-          <w:lang w:val="es-HN"/>
-        </w:rPr>
-      </w:pPr>
       <w:r>
         <w:rPr>
           <w:lang w:val="es-HN"/>
@@ -1262,7 +2011,7 @@
     <w:p>
       <w:pPr>
         <w:rPr>
-          <w:lang w:val="es-HN"/>
+          <w:lang w:val="en-US"/>
         </w:rPr>
       </w:pPr>
       <w:r>
@@ -1273,7 +2022,7 @@
       </w:r>
       <w:r>
         <w:rPr>
-          <w:lang w:val="es-HN"/>
+          <w:lang w:val="en-US"/>
         </w:rPr>
         <w:tab/>
       </w:r>
@@ -1281,66 +2030,54 @@
     <w:p>
       <w:pPr>
         <w:rPr>
-          <w:lang w:val="es-HN"/>
-        </w:rPr>
-      </w:pPr>
-      <w:r>
-        <w:rPr>
-          <w:lang w:val="es-HN"/>
+          <w:lang w:val="en-US"/>
+        </w:rPr>
+      </w:pPr>
+      <w:r>
+        <w:rPr>
+          <w:lang w:val="en-US"/>
         </w:rPr>
         <w:tab/>
-      </w:r>
-      <w:proofErr w:type="spellStart"/>
-      <w:r>
-        <w:rPr>
-          <w:lang w:val="es-HN"/>
-        </w:rPr>
-        <w:t>Int</w:t>
-      </w:r>
-      <w:proofErr w:type="spellEnd"/>
-      <w:r>
-        <w:rPr>
-          <w:lang w:val="es-HN"/>
-        </w:rPr>
-        <w:t xml:space="preserve"> numero &lt;--4</w:t>
-      </w:r>
-    </w:p>
-    <w:p>
-      <w:pPr>
-        <w:rPr>
-          <w:lang w:val="es-HN"/>
-        </w:rPr>
-      </w:pPr>
-      <w:r>
-        <w:rPr>
-          <w:lang w:val="es-HN"/>
+        <w:t xml:space="preserve">Int </w:t>
+      </w:r>
+      <w:proofErr w:type="spellStart"/>
+      <w:r>
+        <w:rPr>
+          <w:lang w:val="en-US"/>
+        </w:rPr>
+        <w:t>numero</w:t>
+      </w:r>
+      <w:proofErr w:type="spellEnd"/>
+      <w:r>
+        <w:rPr>
+          <w:lang w:val="en-US"/>
+        </w:rPr>
+        <w:t xml:space="preserve"> &lt;--4</w:t>
+      </w:r>
+    </w:p>
+    <w:p>
+      <w:pPr>
+        <w:rPr>
+          <w:lang w:val="en-US"/>
+        </w:rPr>
+      </w:pPr>
+      <w:r>
+        <w:rPr>
+          <w:lang w:val="en-US"/>
         </w:rPr>
         <w:tab/>
-      </w:r>
-      <w:proofErr w:type="spellStart"/>
-      <w:r>
-        <w:rPr>
-          <w:lang w:val="es-HN"/>
-        </w:rPr>
-        <w:t>Int</w:t>
-      </w:r>
-      <w:proofErr w:type="spellEnd"/>
-      <w:r>
-        <w:rPr>
-          <w:lang w:val="es-HN"/>
-        </w:rPr>
-        <w:t xml:space="preserve"> numero1 &lt;--7</w:t>
-      </w:r>
-    </w:p>
-    <w:p>
-      <w:pPr>
-        <w:rPr>
-          <w:lang w:val="es-HN"/>
-        </w:rPr>
-      </w:pPr>
-      <w:r>
-        <w:rPr>
-          <w:lang w:val="es-HN"/>
+        <w:t>Int numero1 &lt;--7</w:t>
+      </w:r>
+    </w:p>
+    <w:p>
+      <w:pPr>
+        <w:rPr>
+          <w:lang w:val="es-HN"/>
+        </w:rPr>
+      </w:pPr>
+      <w:r>
+        <w:rPr>
+          <w:lang w:val="en-US"/>
         </w:rPr>
         <w:tab/>
       </w:r>
@@ -1487,6 +2224,172 @@
           <w:lang w:val="es-HN"/>
         </w:rPr>
         <w:t>}</w:t>
+      </w:r>
+    </w:p>
+    <w:p>
+      <w:pPr>
+        <w:rPr>
+          <w:lang w:val="es-HN"/>
+        </w:rPr>
+      </w:pPr>
+      <w:r>
+        <w:rPr>
+          <w:lang w:val="es-HN"/>
+        </w:rPr>
+        <w:t>Con lo ilustrado anteriormente se espera la comprensión del lenguaje BRA-VA, este ha sido un proyecto sumamente interesante en cada una de las fases de trabajo.</w:t>
+      </w:r>
+    </w:p>
+    <w:p>
+      <w:pPr>
+        <w:rPr>
+          <w:lang w:val="es-HN"/>
+        </w:rPr>
+      </w:pPr>
+      <w:r>
+        <w:rPr>
+          <w:lang w:val="es-HN"/>
+        </w:rPr>
+        <w:t xml:space="preserve">siempre dejando un espacio para la retroalimentación para el ingeniero, me gustaría mencionar que al trabajar un lenguaje inédito </w:t>
+      </w:r>
+      <w:r>
+        <w:t xml:space="preserve"> </w:t>
+      </w:r>
+      <w:r>
+        <w:t xml:space="preserve">es sumamente interesante, pero creería que es </w:t>
+      </w:r>
+      <w:proofErr w:type="spellStart"/>
+      <w:r>
+        <w:t>mas</w:t>
+      </w:r>
+      <w:proofErr w:type="spellEnd"/>
+      <w:r>
+        <w:t xml:space="preserve"> complicado, ya que, si se hubiera trabajado con un lenguaje ya existente, es más</w:t>
+      </w:r>
+      <w:r>
+        <w:rPr>
+          <w:lang w:val="es-HN"/>
+        </w:rPr>
+        <w:t xml:space="preserve"> </w:t>
+      </w:r>
+      <w:r>
+        <w:rPr>
+          <w:lang w:val="es-HN"/>
+        </w:rPr>
+        <w:t xml:space="preserve">sencillo poder abordar los vacíos que pueden aparecer en el proceso de creación del proyecto, sin nada </w:t>
+      </w:r>
+      <w:proofErr w:type="spellStart"/>
+      <w:r>
+        <w:rPr>
+          <w:lang w:val="es-HN"/>
+        </w:rPr>
+        <w:t>mas</w:t>
+      </w:r>
+      <w:proofErr w:type="spellEnd"/>
+      <w:r>
+        <w:rPr>
+          <w:lang w:val="es-HN"/>
+        </w:rPr>
+        <w:t xml:space="preserve"> que agregar, este proyecto lo considero uno de los más </w:t>
+      </w:r>
+      <w:r>
+        <w:rPr>
+          <w:lang w:val="es-HN"/>
+        </w:rPr>
+        <w:t>e</w:t>
+      </w:r>
+      <w:r>
+        <w:rPr>
+          <w:lang w:val="es-HN"/>
+        </w:rPr>
+        <w:t>ntretenidos que he tenido, y espero con ansias poder culminarlo en la clase de compiladores 2, muchas gracias y un saludo.</w:t>
+      </w:r>
+    </w:p>
+    <w:p>
+      <w:pPr>
+        <w:rPr>
+          <w:lang w:val="es-HN"/>
+        </w:rPr>
+      </w:pPr>
+      <w:r>
+        <w:rPr>
+          <w:lang w:val="es-HN"/>
+        </w:rPr>
+        <w:t xml:space="preserve">Braulio Calix Montesinos 11711133   </w:t>
+      </w:r>
+    </w:p>
+    <w:p>
+      <w:pPr>
+        <w:rPr>
+          <w:lang w:val="es-HN"/>
+        </w:rPr>
+      </w:pPr>
+      <w:r>
+        <w:rPr>
+          <w:noProof/>
+          <w:lang w:val="es-HN"/>
+        </w:rPr>
+        <w:drawing>
+          <wp:anchor distT="0" distB="0" distL="114300" distR="114300" simplePos="0" relativeHeight="251658240" behindDoc="0" locked="0" layoutInCell="1" allowOverlap="1" wp14:anchorId="180CF84B" wp14:editId="18F4FDDD">
+            <wp:simplePos x="0" y="0"/>
+            <wp:positionH relativeFrom="margin">
+              <wp:posOffset>-176530</wp:posOffset>
+            </wp:positionH>
+            <wp:positionV relativeFrom="margin">
+              <wp:posOffset>8107680</wp:posOffset>
+            </wp:positionV>
+            <wp:extent cx="2476500" cy="815340"/>
+            <wp:effectExtent l="0" t="0" r="0" b="0"/>
+            <wp:wrapSquare wrapText="bothSides"/>
+            <wp:docPr id="1" name="Imagen 1"/>
+            <wp:cNvGraphicFramePr>
+              <a:graphicFrameLocks xmlns:a="http://schemas.openxmlformats.org/drawingml/2006/main" noChangeAspect="1"/>
+            </wp:cNvGraphicFramePr>
+            <a:graphic xmlns:a="http://schemas.openxmlformats.org/drawingml/2006/main">
+              <a:graphicData uri="http://schemas.openxmlformats.org/drawingml/2006/picture">
+                <pic:pic xmlns:pic="http://schemas.openxmlformats.org/drawingml/2006/picture">
+                  <pic:nvPicPr>
+                    <pic:cNvPr id="0" name="Picture 1"/>
+                    <pic:cNvPicPr>
+                      <a:picLocks noChangeAspect="1" noChangeArrowheads="1"/>
+                    </pic:cNvPicPr>
+                  </pic:nvPicPr>
+                  <pic:blipFill>
+                    <a:blip r:embed="rId7">
+                      <a:extLst>
+                        <a:ext uri="{28A0092B-C50C-407E-A947-70E740481C1C}">
+                          <a14:useLocalDpi xmlns:a14="http://schemas.microsoft.com/office/drawing/2010/main" val="0"/>
+                        </a:ext>
+                      </a:extLst>
+                    </a:blip>
+                    <a:srcRect/>
+                    <a:stretch>
+                      <a:fillRect/>
+                    </a:stretch>
+                  </pic:blipFill>
+                  <pic:spPr bwMode="auto">
+                    <a:xfrm>
+                      <a:off x="0" y="0"/>
+                      <a:ext cx="2476500" cy="815340"/>
+                    </a:xfrm>
+                    <a:prstGeom prst="rect">
+                      <a:avLst/>
+                    </a:prstGeom>
+                    <a:noFill/>
+                    <a:ln>
+                      <a:noFill/>
+                    </a:ln>
+                  </pic:spPr>
+                </pic:pic>
+              </a:graphicData>
+            </a:graphic>
+          </wp:anchor>
+        </w:drawing>
+      </w:r>
+      <w:r>
+        <w:rPr>
+          <w:lang w:val="es-HN"/>
+        </w:rPr>
+        <w:t>Creador lenguaje BRA-VA</w:t>
       </w:r>
     </w:p>
     <w:sectPr>
@@ -1504,7 +2407,7 @@
   <w:abstractNum w:abstractNumId="0" w15:restartNumberingAfterBreak="0">
     <w:nsid w:val="5BDA0194"/>
     <w:multiLevelType w:val="hybridMultilevel"/>
-    <w:tmpl w:val="1638B66E"/>
+    <w:tmpl w:val="3802F496"/>
     <w:lvl w:ilvl="0" w:tplc="480A0001">
       <w:start w:val="1"/>
       <w:numFmt w:val="bullet"/>
@@ -2356,4 +3259,16 @@
     </a:ext>
   </a:extLst>
 </a:theme>
+</file>
+
+<file path=customXml/item1.xml><?xml version="1.0" encoding="utf-8"?>
+<b:Sources xmlns:b="http://schemas.openxmlformats.org/officeDocument/2006/bibliography" xmlns="http://schemas.openxmlformats.org/officeDocument/2006/bibliography" SelectedStyle="\APASixthEditionOfficeOnline.xsl" StyleName="APA" Version="6"/>
+</file>
+
+<file path=customXml/itemProps1.xml><?xml version="1.0" encoding="utf-8"?>
+<ds:datastoreItem xmlns:ds="http://schemas.openxmlformats.org/officeDocument/2006/customXml" ds:itemID="{A24623A8-097D-4F34-8630-BAE19228DFEA}">
+  <ds:schemaRefs>
+    <ds:schemaRef ds:uri="http://schemas.openxmlformats.org/officeDocument/2006/bibliography"/>
+  </ds:schemaRefs>
+</ds:datastoreItem>
 </file>
</xml_diff>